<commit_message>
updated Gerber, BOM and Pick and place
</commit_message>
<xml_diff>
--- a/DOC/ESPEED32QuickStartGuide_EN_v1.01.docx
+++ b/DOC/ESPEED32QuickStartGuide_EN_v1.01.docx
@@ -81,7 +81,7 @@
               </wp:anchor>
             </w:drawing>
           </mc:Choice>
-          <mc:Fallback xmlns:w16sdtdh="http://schemas.microsoft.com/office/word/2020/wordml/sdtdatahash" xmlns:w16du="http://schemas.microsoft.com/office/word/2023/wordml/word16du" xmlns:w16="http://schemas.microsoft.com/office/word/2018/wordml" xmlns:w16cex="http://schemas.microsoft.com/office/word/2018/wordml/cex" xmlns:oel="http://schemas.microsoft.com/office/2019/extlst">
+          <mc:Fallback xmlns:oel="http://schemas.microsoft.com/office/2019/extlst" xmlns:w16cex="http://schemas.microsoft.com/office/word/2018/wordml/cex" xmlns:w16="http://schemas.microsoft.com/office/word/2018/wordml" xmlns:w16du="http://schemas.microsoft.com/office/word/2023/wordml/word16du" xmlns:w16sdtdh="http://schemas.microsoft.com/office/word/2020/wordml/sdtdatahash">
             <w:pict>
               <v:rect w14:anchorId="4BBA5C86" id="Rectangle 1" o:spid="_x0000_s1026" style="position:absolute;margin-left:0;margin-top:1in;width:522pt;height:9pt;z-index:251659264;visibility:visible;mso-wrap-style:square;mso-width-percent:0;mso-height-percent:0;mso-wrap-distance-left:9pt;mso-wrap-distance-top:0;mso-wrap-distance-right:9pt;mso-wrap-distance-bottom:0;mso-position-horizontal:absolute;mso-position-horizontal-relative:text;mso-position-vertical:absolute;mso-position-vertical-relative:text;mso-width-percent:0;mso-height-percent:0;mso-width-relative:margin;mso-height-relative:margin;v-text-anchor:middle" o:gfxdata="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" fillcolor="#c00000 [3204]" stroked="f" strokeweight="1pt">
                 <w10:wrap type="topAndBottom"/>
@@ -215,11 +215,21 @@
                               <w:pStyle w:val="Language"/>
                               <w:jc w:val="center"/>
                             </w:pPr>
-                            <w:fldSimple w:instr=" DOCPROPERTY  Language  \* MERGEFORMAT ">
-                              <w:r>
-                                <w:t>EN</w:t>
-                              </w:r>
-                            </w:fldSimple>
+                            <w:r>
+                              <w:fldChar w:fldCharType="begin"/>
+                            </w:r>
+                            <w:r>
+                              <w:instrText xml:space="preserve"> DOCPROPERTY  Language  \* MERGEFORMAT </w:instrText>
+                            </w:r>
+                            <w:r>
+                              <w:fldChar w:fldCharType="separate"/>
+                            </w:r>
+                            <w:r>
+                              <w:t>EN</w:t>
+                            </w:r>
+                            <w:r>
+                              <w:fldChar w:fldCharType="end"/>
+                            </w:r>
                           </w:p>
                         </w:txbxContent>
                       </wps:txbx>
@@ -264,21 +274,11 @@
           </mc:Fallback>
         </mc:AlternateContent>
       </w:r>
-      <w:r>
-        <w:fldChar w:fldCharType="begin"/>
-      </w:r>
-      <w:r>
-        <w:instrText xml:space="preserve"> DOCPROPERTY  DocTitle  \* MERGEFORMAT </w:instrText>
-      </w:r>
-      <w:r>
-        <w:fldChar w:fldCharType="separate"/>
-      </w:r>
-      <w:r>
-        <w:t>Quick Start Guide</w:t>
-      </w:r>
-      <w:r>
-        <w:fldChar w:fldCharType="end"/>
-      </w:r>
+      <w:fldSimple w:instr=" DOCPROPERTY  DocTitle  \* MERGEFORMAT ">
+        <w:r>
+          <w:t>Quick Start Guide</w:t>
+        </w:r>
+      </w:fldSimple>
     </w:p>
     <w:p>
       <w:pPr>
@@ -307,6 +307,7 @@
           <w:lang w:val="en-GB"/>
         </w:rPr>
       </w:pPr>
+      <w:bookmarkStart w:id="0" w:name="_GoBack"/>
       <w:r>
         <w:rPr>
           <w:lang w:val="en-GB"/>
@@ -670,6 +671,7 @@
         </w:rPr>
         <w:t xml:space="preserve"> the CURVE parameter allows to customize the mapping of the trigger position to the motor power output. A default value of 50% corresponds to a </w:t>
       </w:r>
+      <w:bookmarkEnd w:id="0"/>
       <w:r>
         <w:rPr>
           <w:lang w:val="en-GB"/>
@@ -743,14 +745,27 @@
                             <w:r>
                               <w:t xml:space="preserve">Figure </w:t>
                             </w:r>
-                            <w:fldSimple w:instr=" SEQ Figure \* ARABIC ">
-                              <w:r>
-                                <w:rPr>
-                                  <w:noProof/>
-                                </w:rPr>
-                                <w:t>1</w:t>
-                              </w:r>
-                            </w:fldSimple>
+                            <w:r>
+                              <w:fldChar w:fldCharType="begin"/>
+                            </w:r>
+                            <w:r>
+                              <w:instrText xml:space="preserve"> SEQ Figure \* ARABIC </w:instrText>
+                            </w:r>
+                            <w:r>
+                              <w:fldChar w:fldCharType="separate"/>
+                            </w:r>
+                            <w:r>
+                              <w:rPr>
+                                <w:noProof/>
+                              </w:rPr>
+                              <w:t>1</w:t>
+                            </w:r>
+                            <w:r>
+                              <w:rPr>
+                                <w:noProof/>
+                              </w:rPr>
+                              <w:fldChar w:fldCharType="end"/>
+                            </w:r>
                             <w:r>
                               <w:t xml:space="preserve"> CURVE setting examples.</w:t>
                             </w:r>
@@ -1063,14 +1078,27 @@
       <w:r>
         <w:t xml:space="preserve">Table </w:t>
       </w:r>
-      <w:fldSimple w:instr=" SEQ Table \* ARABIC ">
-        <w:r>
-          <w:rPr>
-            <w:noProof/>
-          </w:rPr>
-          <w:t>1</w:t>
-        </w:r>
-      </w:fldSimple>
+      <w:r>
+        <w:fldChar w:fldCharType="begin"/>
+      </w:r>
+      <w:r>
+        <w:instrText xml:space="preserve"> SEQ Table \* ARABIC </w:instrText>
+      </w:r>
+      <w:r>
+        <w:fldChar w:fldCharType="separate"/>
+      </w:r>
+      <w:r>
+        <w:rPr>
+          <w:noProof/>
+        </w:rPr>
+        <w:t>1</w:t>
+      </w:r>
+      <w:r>
+        <w:rPr>
+          <w:noProof/>
+        </w:rPr>
+        <w:fldChar w:fldCharType="end"/>
+      </w:r>
       <w:r>
         <w:t xml:space="preserve"> Settings overview</w:t>
       </w:r>
@@ -1851,7 +1879,7 @@
           <w:lang w:val="en-GB"/>
         </w:rPr>
       </w:pPr>
-      <w:bookmarkStart w:id="0" w:name="_Hlk180239078"/>
+      <w:bookmarkStart w:id="1" w:name="_Hlk180239078"/>
       <w:r>
         <w:rPr>
           <w:lang w:val="en-GB"/>
@@ -1907,7 +1935,7 @@
             </w:tcBorders>
             <w:hideMark/>
           </w:tcPr>
-          <w:bookmarkEnd w:id="0"/>
+          <w:bookmarkEnd w:id="1"/>
           <w:p>
             <w:pPr>
               <w:rPr>
@@ -2729,12 +2757,8 @@
       </w:pPr>
     </w:p>
     <w:sectPr>
-      <w:headerReference w:type="even" r:id="rId11"/>
-      <w:headerReference w:type="default" r:id="rId12"/>
-      <w:footerReference w:type="even" r:id="rId13"/>
-      <w:footerReference w:type="default" r:id="rId14"/>
-      <w:headerReference w:type="first" r:id="rId15"/>
-      <w:footerReference w:type="first" r:id="rId16"/>
+      <w:headerReference w:type="default" r:id="rId11"/>
+      <w:footerReference w:type="default" r:id="rId12"/>
       <w:pgSz w:w="11906" w:h="16838"/>
       <w:pgMar w:top="720" w:right="720" w:bottom="720" w:left="720" w:header="567" w:footer="567" w:gutter="0"/>
       <w:cols w:space="708"/>
@@ -2774,75 +2798,30 @@
   <w:p>
     <w:pPr>
       <w:pStyle w:val="Footer"/>
-    </w:pPr>
-  </w:p>
-</w:ftr>
-</file>
-
-<file path=word/footer2.xml><?xml version="1.0" encoding="utf-8"?>
-<w:ftr xmlns:wpc="http://schemas.microsoft.com/office/word/2010/wordprocessingCanvas" xmlns:cx="http://schemas.microsoft.com/office/drawing/2014/chartex" xmlns:cx1="http://schemas.microsoft.com/office/drawing/2015/9/8/chartex" xmlns:cx2="http://schemas.microsoft.com/office/drawing/2015/10/21/chartex" xmlns:cx3="http://schemas.microsoft.com/office/drawing/2016/5/9/chartex" xmlns:cx4="http://schemas.microsoft.com/office/drawing/2016/5/10/chartex" xmlns:cx5="http://schemas.microsoft.com/office/drawing/2016/5/11/chartex" xmlns:cx6="http://schemas.microsoft.com/office/drawing/2016/5/12/chartex" xmlns:cx7="http://schemas.microsoft.com/office/drawing/2016/5/13/chartex" xmlns:cx8="http://schemas.microsoft.com/office/drawing/2016/5/14/chartex" xmlns:mc="http://schemas.openxmlformats.org/markup-compatibility/2006" xmlns:aink="http://schemas.microsoft.com/office/drawing/2016/ink" xmlns:am3d="http://schemas.microsoft.com/office/drawing/2017/model3d" xmlns:o="urn:schemas-microsoft-com:office:office" xmlns:r="http://schemas.openxmlformats.org/officeDocument/2006/relationships" xmlns:m="http://schemas.openxmlformats.org/officeDocument/2006/math" xmlns:v="urn:schemas-microsoft-com:vml" xmlns:wp14="http://schemas.microsoft.com/office/word/2010/wordprocessingDrawing" xmlns:wp="http://schemas.openxmlformats.org/drawingml/2006/wordprocessingDrawing" xmlns:w10="urn:schemas-microsoft-com:office:word" xmlns:w="http://schemas.openxmlformats.org/wordprocessingml/2006/main" xmlns:w14="http://schemas.microsoft.com/office/word/2010/wordml" xmlns:w15="http://schemas.microsoft.com/office/word/2012/wordml" xmlns:w16cid="http://schemas.microsoft.com/office/word/2016/wordml/cid" xmlns:w16se="http://schemas.microsoft.com/office/word/2015/wordml/symex" xmlns:wpg="http://schemas.microsoft.com/office/word/2010/wordprocessingGroup" xmlns:wpi="http://schemas.microsoft.com/office/word/2010/wordprocessingInk" xmlns:wne="http://schemas.microsoft.com/office/word/2006/wordml" xmlns:wps="http://schemas.microsoft.com/office/word/2010/wordprocessingShape" mc:Ignorable="w14 w15 w16se w16cid wp14">
-  <w:p>
-    <w:pPr>
-      <w:pStyle w:val="Footer"/>
       <w:jc w:val="right"/>
     </w:pPr>
     <w:r>
       <w:t>v</w:t>
     </w:r>
-    <w:r>
-      <w:fldChar w:fldCharType="begin"/>
-    </w:r>
-    <w:r>
-      <w:instrText xml:space="preserve"> DOCPROPERTY  RevNumber  \* MERGEFORMAT </w:instrText>
-    </w:r>
-    <w:r>
-      <w:fldChar w:fldCharType="separate"/>
-    </w:r>
-    <w:r>
-      <w:t>1.0</w:t>
-    </w:r>
-    <w:r>
-      <w:fldChar w:fldCharType="end"/>
-    </w:r>
+    <w:fldSimple w:instr=" DOCPROPERTY  RevNumber  \* MERGEFORMAT ">
+      <w:r>
+        <w:t>1.0</w:t>
+      </w:r>
+    </w:fldSimple>
     <w:r>
       <w:t>1</w:t>
     </w:r>
     <w:r>
       <w:br/>
     </w:r>
-    <w:r>
-      <w:fldChar w:fldCharType="begin"/>
-    </w:r>
-    <w:r>
-      <w:instrText xml:space="preserve"> DOCPROPERTY  "Date completed"  \* MERGEFORMAT </w:instrText>
-    </w:r>
-    <w:r>
-      <w:fldChar w:fldCharType="separate"/>
-    </w:r>
-    <w:r>
-      <w:t>19</w:t>
-    </w:r>
-    <w:r>
-      <w:t>/10/202</w:t>
-    </w:r>
-    <w:bookmarkStart w:id="1" w:name="_GoBack"/>
-    <w:bookmarkEnd w:id="1"/>
-    <w:r>
-      <w:t>4</w:t>
-    </w:r>
-    <w:r>
-      <w:fldChar w:fldCharType="end"/>
-    </w:r>
-  </w:p>
-</w:ftr>
-</file>
-
-<file path=word/footer3.xml><?xml version="1.0" encoding="utf-8"?>
-<w:ftr xmlns:wpc="http://schemas.microsoft.com/office/word/2010/wordprocessingCanvas" xmlns:cx="http://schemas.microsoft.com/office/drawing/2014/chartex" xmlns:cx1="http://schemas.microsoft.com/office/drawing/2015/9/8/chartex" xmlns:cx2="http://schemas.microsoft.com/office/drawing/2015/10/21/chartex" xmlns:cx3="http://schemas.microsoft.com/office/drawing/2016/5/9/chartex" xmlns:cx4="http://schemas.microsoft.com/office/drawing/2016/5/10/chartex" xmlns:cx5="http://schemas.microsoft.com/office/drawing/2016/5/11/chartex" xmlns:cx6="http://schemas.microsoft.com/office/drawing/2016/5/12/chartex" xmlns:cx7="http://schemas.microsoft.com/office/drawing/2016/5/13/chartex" xmlns:cx8="http://schemas.microsoft.com/office/drawing/2016/5/14/chartex" xmlns:mc="http://schemas.openxmlformats.org/markup-compatibility/2006" xmlns:aink="http://schemas.microsoft.com/office/drawing/2016/ink" xmlns:am3d="http://schemas.microsoft.com/office/drawing/2017/model3d" xmlns:o="urn:schemas-microsoft-com:office:office" xmlns:r="http://schemas.openxmlformats.org/officeDocument/2006/relationships" xmlns:m="http://schemas.openxmlformats.org/officeDocument/2006/math" xmlns:v="urn:schemas-microsoft-com:vml" xmlns:wp14="http://schemas.microsoft.com/office/word/2010/wordprocessingDrawing" xmlns:wp="http://schemas.openxmlformats.org/drawingml/2006/wordprocessingDrawing" xmlns:w10="urn:schemas-microsoft-com:office:word" xmlns:w="http://schemas.openxmlformats.org/wordprocessingml/2006/main" xmlns:w14="http://schemas.microsoft.com/office/word/2010/wordml" xmlns:w15="http://schemas.microsoft.com/office/word/2012/wordml" xmlns:w16cid="http://schemas.microsoft.com/office/word/2016/wordml/cid" xmlns:w16se="http://schemas.microsoft.com/office/word/2015/wordml/symex" xmlns:wpg="http://schemas.microsoft.com/office/word/2010/wordprocessingGroup" xmlns:wpi="http://schemas.microsoft.com/office/word/2010/wordprocessingInk" xmlns:wne="http://schemas.microsoft.com/office/word/2006/wordml" xmlns:wps="http://schemas.microsoft.com/office/word/2010/wordprocessingShape" mc:Ignorable="w14 w15 w16se w16cid wp14">
-  <w:p>
-    <w:pPr>
-      <w:pStyle w:val="Footer"/>
-    </w:pPr>
+    <w:fldSimple w:instr=" DOCPROPERTY  &quot;Date completed&quot;  \* MERGEFORMAT ">
+      <w:r>
+        <w:t>19</w:t>
+      </w:r>
+      <w:r>
+        <w:t>/10/2024</w:t>
+      </w:r>
+    </w:fldSimple>
   </w:p>
 </w:ftr>
 </file>
@@ -2873,16 +2852,6 @@
 </file>
 
 <file path=word/header1.xml><?xml version="1.0" encoding="utf-8"?>
-<w:hdr xmlns:wpc="http://schemas.microsoft.com/office/word/2010/wordprocessingCanvas" xmlns:cx="http://schemas.microsoft.com/office/drawing/2014/chartex" xmlns:cx1="http://schemas.microsoft.com/office/drawing/2015/9/8/chartex" xmlns:cx2="http://schemas.microsoft.com/office/drawing/2015/10/21/chartex" xmlns:cx3="http://schemas.microsoft.com/office/drawing/2016/5/9/chartex" xmlns:cx4="http://schemas.microsoft.com/office/drawing/2016/5/10/chartex" xmlns:cx5="http://schemas.microsoft.com/office/drawing/2016/5/11/chartex" xmlns:cx6="http://schemas.microsoft.com/office/drawing/2016/5/12/chartex" xmlns:cx7="http://schemas.microsoft.com/office/drawing/2016/5/13/chartex" xmlns:cx8="http://schemas.microsoft.com/office/drawing/2016/5/14/chartex" xmlns:mc="http://schemas.openxmlformats.org/markup-compatibility/2006" xmlns:aink="http://schemas.microsoft.com/office/drawing/2016/ink" xmlns:am3d="http://schemas.microsoft.com/office/drawing/2017/model3d" xmlns:o="urn:schemas-microsoft-com:office:office" xmlns:r="http://schemas.openxmlformats.org/officeDocument/2006/relationships" xmlns:m="http://schemas.openxmlformats.org/officeDocument/2006/math" xmlns:v="urn:schemas-microsoft-com:vml" xmlns:wp14="http://schemas.microsoft.com/office/word/2010/wordprocessingDrawing" xmlns:wp="http://schemas.openxmlformats.org/drawingml/2006/wordprocessingDrawing" xmlns:w10="urn:schemas-microsoft-com:office:word" xmlns:w="http://schemas.openxmlformats.org/wordprocessingml/2006/main" xmlns:w14="http://schemas.microsoft.com/office/word/2010/wordml" xmlns:w15="http://schemas.microsoft.com/office/word/2012/wordml" xmlns:w16cid="http://schemas.microsoft.com/office/word/2016/wordml/cid" xmlns:w16se="http://schemas.microsoft.com/office/word/2015/wordml/symex" xmlns:wpg="http://schemas.microsoft.com/office/word/2010/wordprocessingGroup" xmlns:wpi="http://schemas.microsoft.com/office/word/2010/wordprocessingInk" xmlns:wne="http://schemas.microsoft.com/office/word/2006/wordml" xmlns:wps="http://schemas.microsoft.com/office/word/2010/wordprocessingShape" mc:Ignorable="w14 w15 w16se w16cid wp14">
-  <w:p>
-    <w:pPr>
-      <w:pStyle w:val="Header"/>
-    </w:pPr>
-  </w:p>
-</w:hdr>
-</file>
-
-<file path=word/header2.xml><?xml version="1.0" encoding="utf-8"?>
 <w:hdr xmlns:wpc="http://schemas.microsoft.com/office/word/2010/wordprocessingCanvas" xmlns:cx="http://schemas.microsoft.com/office/drawing/2014/chartex" xmlns:cx1="http://schemas.microsoft.com/office/drawing/2015/9/8/chartex" xmlns:cx2="http://schemas.microsoft.com/office/drawing/2015/10/21/chartex" xmlns:cx3="http://schemas.microsoft.com/office/drawing/2016/5/9/chartex" xmlns:cx4="http://schemas.microsoft.com/office/drawing/2016/5/10/chartex" xmlns:cx5="http://schemas.microsoft.com/office/drawing/2016/5/11/chartex" xmlns:cx6="http://schemas.microsoft.com/office/drawing/2016/5/12/chartex" xmlns:cx7="http://schemas.microsoft.com/office/drawing/2016/5/13/chartex" xmlns:cx8="http://schemas.microsoft.com/office/drawing/2016/5/14/chartex" xmlns:mc="http://schemas.openxmlformats.org/markup-compatibility/2006" xmlns:aink="http://schemas.microsoft.com/office/drawing/2016/ink" xmlns:am3d="http://schemas.microsoft.com/office/drawing/2017/model3d" xmlns:o="urn:schemas-microsoft-com:office:office" xmlns:r="http://schemas.openxmlformats.org/officeDocument/2006/relationships" xmlns:m="http://schemas.openxmlformats.org/officeDocument/2006/math" xmlns:v="urn:schemas-microsoft-com:vml" xmlns:wp14="http://schemas.microsoft.com/office/word/2010/wordprocessingDrawing" xmlns:wp="http://schemas.openxmlformats.org/drawingml/2006/wordprocessingDrawing" xmlns:w10="urn:schemas-microsoft-com:office:word" xmlns:w="http://schemas.openxmlformats.org/wordprocessingml/2006/main" xmlns:w14="http://schemas.microsoft.com/office/word/2010/wordml" xmlns:w15="http://schemas.microsoft.com/office/word/2012/wordml" xmlns:w16cid="http://schemas.microsoft.com/office/word/2016/wordml/cid" xmlns:w16se="http://schemas.microsoft.com/office/word/2015/wordml/symex" xmlns:wpg="http://schemas.microsoft.com/office/word/2010/wordprocessingGroup" xmlns:wpi="http://schemas.microsoft.com/office/word/2010/wordprocessingInk" xmlns:wne="http://schemas.microsoft.com/office/word/2006/wordml" xmlns:wps="http://schemas.microsoft.com/office/word/2010/wordprocessingShape" mc:Ignorable="w14 w15 w16se w16cid wp14">
   <w:p>
     <w:pPr>
@@ -2958,16 +2927,6 @@
       </w:drawing>
     </w:r>
   </w:p>
-  <w:p>
-    <w:pPr>
-      <w:pStyle w:val="Header"/>
-    </w:pPr>
-  </w:p>
-</w:hdr>
-</file>
-
-<file path=word/header3.xml><?xml version="1.0" encoding="utf-8"?>
-<w:hdr xmlns:wpc="http://schemas.microsoft.com/office/word/2010/wordprocessingCanvas" xmlns:cx="http://schemas.microsoft.com/office/drawing/2014/chartex" xmlns:cx1="http://schemas.microsoft.com/office/drawing/2015/9/8/chartex" xmlns:cx2="http://schemas.microsoft.com/office/drawing/2015/10/21/chartex" xmlns:cx3="http://schemas.microsoft.com/office/drawing/2016/5/9/chartex" xmlns:cx4="http://schemas.microsoft.com/office/drawing/2016/5/10/chartex" xmlns:cx5="http://schemas.microsoft.com/office/drawing/2016/5/11/chartex" xmlns:cx6="http://schemas.microsoft.com/office/drawing/2016/5/12/chartex" xmlns:cx7="http://schemas.microsoft.com/office/drawing/2016/5/13/chartex" xmlns:cx8="http://schemas.microsoft.com/office/drawing/2016/5/14/chartex" xmlns:mc="http://schemas.openxmlformats.org/markup-compatibility/2006" xmlns:aink="http://schemas.microsoft.com/office/drawing/2016/ink" xmlns:am3d="http://schemas.microsoft.com/office/drawing/2017/model3d" xmlns:o="urn:schemas-microsoft-com:office:office" xmlns:r="http://schemas.openxmlformats.org/officeDocument/2006/relationships" xmlns:m="http://schemas.openxmlformats.org/officeDocument/2006/math" xmlns:v="urn:schemas-microsoft-com:vml" xmlns:wp14="http://schemas.microsoft.com/office/word/2010/wordprocessingDrawing" xmlns:wp="http://schemas.openxmlformats.org/drawingml/2006/wordprocessingDrawing" xmlns:w10="urn:schemas-microsoft-com:office:word" xmlns:w="http://schemas.openxmlformats.org/wordprocessingml/2006/main" xmlns:w14="http://schemas.microsoft.com/office/word/2010/wordml" xmlns:w15="http://schemas.microsoft.com/office/word/2012/wordml" xmlns:w16cid="http://schemas.microsoft.com/office/word/2016/wordml/cid" xmlns:w16se="http://schemas.microsoft.com/office/word/2015/wordml/symex" xmlns:wpg="http://schemas.microsoft.com/office/word/2010/wordprocessingGroup" xmlns:wpi="http://schemas.microsoft.com/office/word/2010/wordprocessingInk" xmlns:wne="http://schemas.microsoft.com/office/word/2006/wordml" xmlns:wps="http://schemas.microsoft.com/office/word/2010/wordprocessingShape" mc:Ignorable="w14 w15 w16se w16cid wp14">
   <w:p>
     <w:pPr>
       <w:pStyle w:val="Header"/>
@@ -5536,6 +5495,7 @@
     <w:rsid w:val="00081801"/>
     <w:rsid w:val="0014661B"/>
     <w:rsid w:val="001B5C2B"/>
+    <w:rsid w:val="00240E92"/>
     <w:rsid w:val="00327BA3"/>
     <w:rsid w:val="00343D09"/>
     <w:rsid w:val="003F752B"/>
@@ -6348,7 +6308,7 @@
 </file>
 
 <file path=customXml/itemProps2.xml><?xml version="1.0" encoding="utf-8"?>
-<ds:datastoreItem xmlns:ds="http://schemas.openxmlformats.org/officeDocument/2006/customXml" ds:itemID="{28C07B18-C3D0-48B2-A618-E503F4B32747}">
+<ds:datastoreItem xmlns:ds="http://schemas.openxmlformats.org/officeDocument/2006/customXml" ds:itemID="{8DB3386B-1F51-4A28-A7A6-147682A4B636}">
   <ds:schemaRefs>
     <ds:schemaRef ds:uri="http://schemas.openxmlformats.org/officeDocument/2006/bibliography"/>
   </ds:schemaRefs>

</xml_diff>

<commit_message>
added pdf manual in the main root directory
</commit_message>
<xml_diff>
--- a/DOC/ESPEED32QuickStartGuide_EN_v1.01.docx
+++ b/DOC/ESPEED32QuickStartGuide_EN_v1.01.docx
@@ -2,6 +2,8 @@
 <file path=word/document.xml><?xml version="1.0" encoding="utf-8"?>
 <w:document xmlns:wpc="http://schemas.microsoft.com/office/word/2010/wordprocessingCanvas" xmlns:cx="http://schemas.microsoft.com/office/drawing/2014/chartex" xmlns:cx1="http://schemas.microsoft.com/office/drawing/2015/9/8/chartex" xmlns:cx2="http://schemas.microsoft.com/office/drawing/2015/10/21/chartex" xmlns:cx3="http://schemas.microsoft.com/office/drawing/2016/5/9/chartex" xmlns:cx4="http://schemas.microsoft.com/office/drawing/2016/5/10/chartex" xmlns:cx5="http://schemas.microsoft.com/office/drawing/2016/5/11/chartex" xmlns:cx6="http://schemas.microsoft.com/office/drawing/2016/5/12/chartex" xmlns:cx7="http://schemas.microsoft.com/office/drawing/2016/5/13/chartex" xmlns:cx8="http://schemas.microsoft.com/office/drawing/2016/5/14/chartex" xmlns:mc="http://schemas.openxmlformats.org/markup-compatibility/2006" xmlns:aink="http://schemas.microsoft.com/office/drawing/2016/ink" xmlns:am3d="http://schemas.microsoft.com/office/drawing/2017/model3d" xmlns:o="urn:schemas-microsoft-com:office:office" xmlns:r="http://schemas.openxmlformats.org/officeDocument/2006/relationships" xmlns:m="http://schemas.openxmlformats.org/officeDocument/2006/math" xmlns:v="urn:schemas-microsoft-com:vml" xmlns:wp14="http://schemas.microsoft.com/office/word/2010/wordprocessingDrawing" xmlns:wp="http://schemas.openxmlformats.org/drawingml/2006/wordprocessingDrawing" xmlns:w10="urn:schemas-microsoft-com:office:word" xmlns:w="http://schemas.openxmlformats.org/wordprocessingml/2006/main" xmlns:w14="http://schemas.microsoft.com/office/word/2010/wordml" xmlns:w15="http://schemas.microsoft.com/office/word/2012/wordml" xmlns:w16cid="http://schemas.microsoft.com/office/word/2016/wordml/cid" xmlns:w16se="http://schemas.microsoft.com/office/word/2015/wordml/symex" xmlns:wpg="http://schemas.microsoft.com/office/word/2010/wordprocessingGroup" xmlns:wpi="http://schemas.microsoft.com/office/word/2010/wordprocessingInk" xmlns:wne="http://schemas.microsoft.com/office/word/2006/wordml" xmlns:wps="http://schemas.microsoft.com/office/word/2010/wordprocessingShape" mc:Ignorable="w14 w15 w16se w16cid wp14">
   <w:body>
+    <w:bookmarkStart w:id="0" w:name="_GoBack"/>
+    <w:bookmarkEnd w:id="0"/>
     <w:p>
       <w:pPr>
         <w:pStyle w:val="Title"/>
@@ -81,7 +83,7 @@
               </wp:anchor>
             </w:drawing>
           </mc:Choice>
-          <mc:Fallback xmlns:oel="http://schemas.microsoft.com/office/2019/extlst" xmlns:w16cex="http://schemas.microsoft.com/office/word/2018/wordml/cex" xmlns:w16="http://schemas.microsoft.com/office/word/2018/wordml" xmlns:w16du="http://schemas.microsoft.com/office/word/2023/wordml/word16du" xmlns:w16sdtdh="http://schemas.microsoft.com/office/word/2020/wordml/sdtdatahash">
+          <mc:Fallback xmlns:w16sdtdh="http://schemas.microsoft.com/office/word/2020/wordml/sdtdatahash" xmlns:w16du="http://schemas.microsoft.com/office/word/2023/wordml/word16du" xmlns:w16="http://schemas.microsoft.com/office/word/2018/wordml" xmlns:w16cex="http://schemas.microsoft.com/office/word/2018/wordml/cex" xmlns:oel="http://schemas.microsoft.com/office/2019/extlst">
             <w:pict>
               <v:rect w14:anchorId="4BBA5C86" id="Rectangle 1" o:spid="_x0000_s1026" style="position:absolute;margin-left:0;margin-top:1in;width:522pt;height:9pt;z-index:251659264;visibility:visible;mso-wrap-style:square;mso-width-percent:0;mso-height-percent:0;mso-wrap-distance-left:9pt;mso-wrap-distance-top:0;mso-wrap-distance-right:9pt;mso-wrap-distance-bottom:0;mso-position-horizontal:absolute;mso-position-horizontal-relative:text;mso-position-vertical:absolute;mso-position-vertical-relative:text;mso-width-percent:0;mso-height-percent:0;mso-width-relative:margin;mso-height-relative:margin;v-text-anchor:middle" o:gfxdata="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" fillcolor="#c00000 [3204]" stroked="f" strokeweight="1pt">
                 <w10:wrap type="topAndBottom"/>
@@ -215,21 +217,11 @@
                               <w:pStyle w:val="Language"/>
                               <w:jc w:val="center"/>
                             </w:pPr>
-                            <w:r>
-                              <w:fldChar w:fldCharType="begin"/>
-                            </w:r>
-                            <w:r>
-                              <w:instrText xml:space="preserve"> DOCPROPERTY  Language  \* MERGEFORMAT </w:instrText>
-                            </w:r>
-                            <w:r>
-                              <w:fldChar w:fldCharType="separate"/>
-                            </w:r>
-                            <w:r>
-                              <w:t>EN</w:t>
-                            </w:r>
-                            <w:r>
-                              <w:fldChar w:fldCharType="end"/>
-                            </w:r>
+                            <w:fldSimple w:instr=" DOCPROPERTY  Language  \* MERGEFORMAT ">
+                              <w:r>
+                                <w:t>EN</w:t>
+                              </w:r>
+                            </w:fldSimple>
                           </w:p>
                         </w:txbxContent>
                       </wps:txbx>
@@ -274,11 +266,21 @@
           </mc:Fallback>
         </mc:AlternateContent>
       </w:r>
-      <w:fldSimple w:instr=" DOCPROPERTY  DocTitle  \* MERGEFORMAT ">
-        <w:r>
-          <w:t>Quick Start Guide</w:t>
-        </w:r>
-      </w:fldSimple>
+      <w:r>
+        <w:fldChar w:fldCharType="begin"/>
+      </w:r>
+      <w:r>
+        <w:instrText xml:space="preserve"> DOCPROPERTY  DocTitle  \* MERGEFORMAT </w:instrText>
+      </w:r>
+      <w:r>
+        <w:fldChar w:fldCharType="separate"/>
+      </w:r>
+      <w:r>
+        <w:t>Quick Start Guide</w:t>
+      </w:r>
+      <w:r>
+        <w:fldChar w:fldCharType="end"/>
+      </w:r>
     </w:p>
     <w:p>
       <w:pPr>
@@ -307,7 +309,6 @@
           <w:lang w:val="en-GB"/>
         </w:rPr>
       </w:pPr>
-      <w:bookmarkStart w:id="0" w:name="_GoBack"/>
       <w:r>
         <w:rPr>
           <w:lang w:val="en-GB"/>
@@ -671,7 +672,6 @@
         </w:rPr>
         <w:t xml:space="preserve"> the CURVE parameter allows to customize the mapping of the trigger position to the motor power output. A default value of 50% corresponds to a </w:t>
       </w:r>
-      <w:bookmarkEnd w:id="0"/>
       <w:r>
         <w:rPr>
           <w:lang w:val="en-GB"/>
@@ -745,27 +745,14 @@
                             <w:r>
                               <w:t xml:space="preserve">Figure </w:t>
                             </w:r>
-                            <w:r>
-                              <w:fldChar w:fldCharType="begin"/>
-                            </w:r>
-                            <w:r>
-                              <w:instrText xml:space="preserve"> SEQ Figure \* ARABIC </w:instrText>
-                            </w:r>
-                            <w:r>
-                              <w:fldChar w:fldCharType="separate"/>
-                            </w:r>
-                            <w:r>
-                              <w:rPr>
-                                <w:noProof/>
-                              </w:rPr>
-                              <w:t>1</w:t>
-                            </w:r>
-                            <w:r>
-                              <w:rPr>
-                                <w:noProof/>
-                              </w:rPr>
-                              <w:fldChar w:fldCharType="end"/>
-                            </w:r>
+                            <w:fldSimple w:instr=" SEQ Figure \* ARABIC ">
+                              <w:r>
+                                <w:rPr>
+                                  <w:noProof/>
+                                </w:rPr>
+                                <w:t>1</w:t>
+                              </w:r>
+                            </w:fldSimple>
                             <w:r>
                               <w:t xml:space="preserve"> CURVE setting examples.</w:t>
                             </w:r>
@@ -1078,27 +1065,14 @@
       <w:r>
         <w:t xml:space="preserve">Table </w:t>
       </w:r>
-      <w:r>
-        <w:fldChar w:fldCharType="begin"/>
-      </w:r>
-      <w:r>
-        <w:instrText xml:space="preserve"> SEQ Table \* ARABIC </w:instrText>
-      </w:r>
-      <w:r>
-        <w:fldChar w:fldCharType="separate"/>
-      </w:r>
-      <w:r>
-        <w:rPr>
-          <w:noProof/>
-        </w:rPr>
-        <w:t>1</w:t>
-      </w:r>
-      <w:r>
-        <w:rPr>
-          <w:noProof/>
-        </w:rPr>
-        <w:fldChar w:fldCharType="end"/>
-      </w:r>
+      <w:fldSimple w:instr=" SEQ Table \* ARABIC ">
+        <w:r>
+          <w:rPr>
+            <w:noProof/>
+          </w:rPr>
+          <w:t>1</w:t>
+        </w:r>
+      </w:fldSimple>
       <w:r>
         <w:t xml:space="preserve"> Settings overview</w:t>
       </w:r>
@@ -2803,25 +2777,42 @@
     <w:r>
       <w:t>v</w:t>
     </w:r>
-    <w:fldSimple w:instr=" DOCPROPERTY  RevNumber  \* MERGEFORMAT ">
-      <w:r>
-        <w:t>1.0</w:t>
-      </w:r>
-    </w:fldSimple>
+    <w:r>
+      <w:fldChar w:fldCharType="begin"/>
+    </w:r>
+    <w:r>
+      <w:instrText xml:space="preserve"> DOCPROPERTY  RevNumber  \* MERGEFORMAT </w:instrText>
+    </w:r>
+    <w:r>
+      <w:fldChar w:fldCharType="separate"/>
+    </w:r>
+    <w:r>
+      <w:t>1.0</w:t>
+    </w:r>
+    <w:r>
+      <w:fldChar w:fldCharType="end"/>
+    </w:r>
     <w:r>
       <w:t>1</w:t>
     </w:r>
     <w:r>
       <w:br/>
     </w:r>
-    <w:fldSimple w:instr=" DOCPROPERTY  &quot;Date completed&quot;  \* MERGEFORMAT ">
-      <w:r>
-        <w:t>19</w:t>
-      </w:r>
-      <w:r>
-        <w:t>/10/2024</w:t>
-      </w:r>
-    </w:fldSimple>
+    <w:r>
+      <w:fldChar w:fldCharType="begin"/>
+    </w:r>
+    <w:r>
+      <w:instrText xml:space="preserve"> DOCPROPERTY  "Date completed"  \* MERGEFORMAT </w:instrText>
+    </w:r>
+    <w:r>
+      <w:fldChar w:fldCharType="separate"/>
+    </w:r>
+    <w:r>
+      <w:t>04/10/2024</w:t>
+    </w:r>
+    <w:r>
+      <w:fldChar w:fldCharType="end"/>
+    </w:r>
   </w:p>
 </w:ftr>
 </file>
@@ -5500,6 +5491,7 @@
     <w:rsid w:val="00343D09"/>
     <w:rsid w:val="003F752B"/>
     <w:rsid w:val="0041460A"/>
+    <w:rsid w:val="004E5EEF"/>
     <w:rsid w:val="005133BA"/>
     <w:rsid w:val="00764393"/>
     <w:rsid w:val="008365C7"/>
@@ -6308,7 +6300,7 @@
 </file>
 
 <file path=customXml/itemProps2.xml><?xml version="1.0" encoding="utf-8"?>
-<ds:datastoreItem xmlns:ds="http://schemas.openxmlformats.org/officeDocument/2006/customXml" ds:itemID="{8DB3386B-1F51-4A28-A7A6-147682A4B636}">
+<ds:datastoreItem xmlns:ds="http://schemas.openxmlformats.org/officeDocument/2006/customXml" ds:itemID="{686DC500-A4D3-45DC-B54E-9E047B7F7968}">
   <ds:schemaRefs>
     <ds:schemaRef ds:uri="http://schemas.openxmlformats.org/officeDocument/2006/bibliography"/>
   </ds:schemaRefs>

</xml_diff>